<commit_message>
Update huong dan thuc hanh
</commit_message>
<xml_diff>
--- a/@huong-dan-thuc-hanh/Hands on 1 - Doc ghi file van ban.docx
+++ b/@huong-dan-thuc-hanh/Hands on 1 - Doc ghi file van ban.docx
@@ -461,34 +461,67 @@
               <w:spacing w:after="0" w:line="240" w:lineRule="auto"/>
             </w:pPr>
             <w:r>
-              <w:t xml:space="preserve">   </w:t>
-            </w:r>
-            <w:r>
-              <w:t xml:space="preserve">Khai báo biến char* </w:t>
-            </w:r>
-            <w:r>
-              <w:t>line</w:t>
-            </w:r>
-          </w:p>
-          <w:p>
-            <w:pPr>
-              <w:spacing w:after="0" w:line="240" w:lineRule="auto"/>
-            </w:pPr>
-          </w:p>
-          <w:p>
-            <w:pPr>
-              <w:spacing w:after="0" w:line="240" w:lineRule="auto"/>
-            </w:pPr>
-            <w:r>
-              <w:t xml:space="preserve">   Mở infile, chọn chế độ phù hợp</w:t>
-            </w:r>
-          </w:p>
-          <w:p>
-            <w:pPr>
-              <w:spacing w:after="0" w:line="240" w:lineRule="auto"/>
-            </w:pPr>
-            <w:r>
-              <w:t xml:space="preserve">    Lặp đến khi hết file</w:t>
+              <w:t xml:space="preserve">   Khai báo biến char* line</w:t>
+            </w:r>
+          </w:p>
+          <w:p>
+            <w:pPr>
+              <w:spacing w:after="0" w:line="240" w:lineRule="auto"/>
+            </w:pPr>
+          </w:p>
+          <w:p>
+            <w:pPr>
+              <w:spacing w:after="0" w:line="240" w:lineRule="auto"/>
+            </w:pPr>
+            <w:r>
+              <w:t xml:space="preserve">  Mở infile, chọn chế độ phù hợp</w:t>
+            </w:r>
+          </w:p>
+          <w:p>
+            <w:pPr>
+              <w:spacing w:after="0" w:line="240" w:lineRule="auto"/>
+            </w:pPr>
+            <w:r>
+              <w:t xml:space="preserve"> </w:t>
+            </w:r>
+            <w:r>
+              <w:t xml:space="preserve"> </w:t>
+            </w:r>
+          </w:p>
+          <w:p>
+            <w:pPr>
+              <w:spacing w:after="0" w:line="240" w:lineRule="auto"/>
+            </w:pPr>
+            <w:r>
+              <w:t xml:space="preserve"> Dùng hàm fgets() để đọc nội dung từ infile lưu vào biến line;</w:t>
+            </w:r>
+          </w:p>
+          <w:p>
+            <w:pPr>
+              <w:spacing w:after="0" w:line="240" w:lineRule="auto"/>
+            </w:pPr>
+            <w:r>
+              <w:t>Dùng hàm strcpy để copy nội dung của line vào output_str;</w:t>
+            </w:r>
+            <w:r>
+              <w:t xml:space="preserve"> </w:t>
+            </w:r>
+          </w:p>
+          <w:p>
+            <w:pPr>
+              <w:spacing w:after="0" w:line="240" w:lineRule="auto"/>
+            </w:pPr>
+            <w:r>
+              <w:t xml:space="preserve"> </w:t>
+            </w:r>
+            <w:r>
+              <w:t>while (</w:t>
+            </w:r>
+            <w:r>
+              <w:t>fgets(line, sizeof(LINE), infile)</w:t>
+            </w:r>
+            <w:r>
+              <w:t>)</w:t>
             </w:r>
           </w:p>
           <w:p>
@@ -497,53 +530,43 @@
             </w:pPr>
             <w:r>
               <w:t xml:space="preserve">   {</w:t>
+            </w:r>
+          </w:p>
+          <w:p>
+            <w:pPr>
+              <w:spacing w:after="0" w:line="240" w:lineRule="auto"/>
+            </w:pPr>
+            <w:r>
+              <w:t xml:space="preserve">        Dùng hàm strcat() để nối line vào output_str</w:t>
+            </w:r>
+          </w:p>
+          <w:p>
+            <w:pPr>
+              <w:spacing w:after="0" w:line="240" w:lineRule="auto"/>
+            </w:pPr>
+          </w:p>
+          <w:p>
+            <w:pPr>
+              <w:spacing w:after="0" w:line="240" w:lineRule="auto"/>
+            </w:pPr>
+            <w:r>
+              <w:t xml:space="preserve">    }</w:t>
+            </w:r>
+          </w:p>
+          <w:p>
+            <w:pPr>
+              <w:spacing w:after="0" w:line="240" w:lineRule="auto"/>
+            </w:pPr>
+            <w:r>
+              <w:t xml:space="preserve">    </w:t>
+            </w:r>
+            <w:r>
+              <w:t>đ</w:t>
             </w:r>
             <w:bookmarkStart w:id="0" w:name="_GoBack"/>
             <w:bookmarkEnd w:id="0"/>
-          </w:p>
-          <w:p>
-            <w:pPr>
-              <w:spacing w:after="0" w:line="240" w:lineRule="auto"/>
-            </w:pPr>
-            <w:r>
-              <w:t xml:space="preserve">        Đọc từ infile mộ</w:t>
-            </w:r>
-            <w:r>
-              <w:t>t</w:t>
-            </w:r>
-            <w:r>
-              <w:t xml:space="preserve"> dòng</w:t>
-            </w:r>
-            <w:r>
-              <w:t xml:space="preserve"> lưu vào biến</w:t>
-            </w:r>
-            <w:r>
-              <w:t xml:space="preserve"> </w:t>
-            </w:r>
-            <w:r>
-              <w:t>line</w:t>
-            </w:r>
-            <w:r>
-              <w:t xml:space="preserve"> </w:t>
-            </w:r>
-            <w:r>
-              <w:t xml:space="preserve"> (dùng hàm getline)</w:t>
-            </w:r>
-          </w:p>
-          <w:p>
-            <w:pPr>
-              <w:spacing w:after="0" w:line="240" w:lineRule="auto"/>
-            </w:pPr>
-            <w:r>
-              <w:t xml:space="preserve">        Nối line vào output_str</w:t>
-            </w:r>
-          </w:p>
-          <w:p>
-            <w:pPr>
-              <w:spacing w:after="0" w:line="240" w:lineRule="auto"/>
-            </w:pPr>
-            <w:r>
-              <w:t xml:space="preserve">    }</w:t>
+            <w:r>
+              <w:t>óng infile</w:t>
             </w:r>
           </w:p>
           <w:p>
@@ -565,7 +588,6 @@
               <w:spacing w:after="0" w:line="240" w:lineRule="auto"/>
             </w:pPr>
             <w:r>
-              <w:lastRenderedPageBreak/>
               <w:t>}</w:t>
             </w:r>
           </w:p>

</xml_diff>

<commit_message>
Khoi tao danh sach lien ket don
</commit_message>
<xml_diff>
--- a/@huong-dan-thuc-hanh/Hands on 1 - Doc ghi file van ban.docx
+++ b/@huong-dan-thuc-hanh/Hands on 1 - Doc ghi file van ban.docx
@@ -56,8 +56,13 @@
         </w:numPr>
       </w:pPr>
       <w:r>
-        <w:t>Bài tập 1 – Tài liệu số 2 – trang 10</w:t>
+        <w:t xml:space="preserve">Tài liệu số </w:t>
       </w:r>
+      <w:r>
+        <w:t>1 – trang 35-37</w:t>
+      </w:r>
+      <w:bookmarkStart w:id="0" w:name="_GoBack"/>
+      <w:bookmarkEnd w:id="0"/>
     </w:p>
     <w:tbl>
       <w:tblPr>
@@ -482,38 +487,35 @@
               <w:spacing w:after="0" w:line="240" w:lineRule="auto"/>
             </w:pPr>
             <w:r>
+              <w:t xml:space="preserve">  </w:t>
+            </w:r>
+          </w:p>
+          <w:p>
+            <w:pPr>
+              <w:spacing w:after="0" w:line="240" w:lineRule="auto"/>
+            </w:pPr>
+            <w:r>
+              <w:t xml:space="preserve"> Dùng hàm fgets() để đọc nội dung từ infile lưu vào biến line;</w:t>
+            </w:r>
+          </w:p>
+          <w:p>
+            <w:pPr>
+              <w:spacing w:after="0" w:line="240" w:lineRule="auto"/>
+            </w:pPr>
+            <w:r>
+              <w:t>Dùng hàm strcpy để copy nội dung của line vào output_str;</w:t>
+            </w:r>
+            <w:r>
               <w:t xml:space="preserve"> </w:t>
             </w:r>
+          </w:p>
+          <w:p>
+            <w:pPr>
+              <w:spacing w:after="0" w:line="240" w:lineRule="auto"/>
+            </w:pPr>
             <w:r>
               <w:t xml:space="preserve"> </w:t>
             </w:r>
-          </w:p>
-          <w:p>
-            <w:pPr>
-              <w:spacing w:after="0" w:line="240" w:lineRule="auto"/>
-            </w:pPr>
-            <w:r>
-              <w:t xml:space="preserve"> Dùng hàm fgets() để đọc nội dung từ infile lưu vào biến line;</w:t>
-            </w:r>
-          </w:p>
-          <w:p>
-            <w:pPr>
-              <w:spacing w:after="0" w:line="240" w:lineRule="auto"/>
-            </w:pPr>
-            <w:r>
-              <w:t>Dùng hàm strcpy để copy nội dung của line vào output_str;</w:t>
-            </w:r>
-            <w:r>
-              <w:t xml:space="preserve"> </w:t>
-            </w:r>
-          </w:p>
-          <w:p>
-            <w:pPr>
-              <w:spacing w:after="0" w:line="240" w:lineRule="auto"/>
-            </w:pPr>
-            <w:r>
-              <w:t xml:space="preserve"> </w:t>
-            </w:r>
             <w:r>
               <w:t>while (</w:t>
             </w:r>
@@ -563,8 +565,6 @@
             <w:r>
               <w:t>đ</w:t>
             </w:r>
-            <w:bookmarkStart w:id="0" w:name="_GoBack"/>
-            <w:bookmarkEnd w:id="0"/>
             <w:r>
               <w:t>óng infile</w:t>
             </w:r>

</xml_diff>